<commit_message>
update cau 2 list product
</commit_message>
<xml_diff>
--- a/OnThiGK.docx
+++ b/OnThiGK.docx
@@ -28,6 +28,11 @@
     <w:p>
       <w:r>
         <w:t>4. List product: render tất cả item</w:t>
+      </w:r>
+    </w:p>
+    <w:p>
+      <w:r>
+        <w:t>- Navigation</w:t>
       </w:r>
     </w:p>
     <w:p>

</xml_diff>